<commit_message>
Fixes typo in certificates
</commit_message>
<xml_diff>
--- a/certificates/certificates.docx
+++ b/certificates/certificates.docx
@@ -419,57 +419,69 @@
         </w:rPr>
         <w:t xml:space="preserve"> </w:t>
       </w:r>
-      <w:proofErr w:type="spellStart"/>
-      <w:r>
-        <w:rPr>
-          <w:rFonts w:ascii="Arial Narrow" w:hAnsi="Arial Narrow"/>
-          <w:sz w:val="18"/>
-          <w:szCs w:val="18"/>
-        </w:rPr>
-        <w:t>Specialisation</w:t>
-      </w:r>
-      <w:proofErr w:type="spellEnd"/>
-      <w:r>
-        <w:rPr>
-          <w:rFonts w:ascii="Arial Narrow" w:hAnsi="Arial Narrow"/>
-          <w:sz w:val="18"/>
-          <w:szCs w:val="18"/>
-        </w:rPr>
-        <w:t>/</w:t>
-      </w:r>
-      <w:proofErr w:type="spellStart"/>
-      <w:r>
-        <w:rPr>
-          <w:rFonts w:ascii="Arial Narrow" w:hAnsi="Arial Narrow"/>
-          <w:sz w:val="18"/>
-          <w:szCs w:val="18"/>
-        </w:rPr>
-        <w:t>Coure</w:t>
-      </w:r>
-      <w:proofErr w:type="spellEnd"/>
-      <w:r>
-        <w:rPr>
-          <w:rFonts w:ascii="Arial Narrow" w:hAnsi="Arial Narrow"/>
-          <w:sz w:val="18"/>
-          <w:szCs w:val="18"/>
-        </w:rPr>
-        <w:t xml:space="preserve"> Series</w:t>
-      </w:r>
-      <w:r>
-        <w:rPr>
-          <w:rFonts w:ascii="Arial Narrow" w:hAnsi="Arial Narrow"/>
-          <w:sz w:val="18"/>
-          <w:szCs w:val="18"/>
-        </w:rPr>
-        <w:t>, Categories: Product Management/Project Management</w:t>
-      </w:r>
-      <w:r>
-        <w:rPr>
-          <w:rFonts w:ascii="Arial Narrow" w:hAnsi="Arial Narrow"/>
-          <w:sz w:val="18"/>
-          <w:szCs w:val="18"/>
-        </w:rPr>
-        <w:t xml:space="preserve"> (Agile)</w:t>
+      <w:r>
+        <w:rPr>
+          <w:rFonts w:ascii="Arial Narrow" w:hAnsi="Arial Narrow"/>
+          <w:sz w:val="18"/>
+          <w:szCs w:val="18"/>
+        </w:rPr>
+        <w:t>Speciali</w:t>
+      </w:r>
+      <w:r>
+        <w:rPr>
+          <w:rFonts w:ascii="Arial Narrow" w:hAnsi="Arial Narrow"/>
+          <w:sz w:val="18"/>
+          <w:szCs w:val="18"/>
+        </w:rPr>
+        <w:t>z</w:t>
+      </w:r>
+      <w:r>
+        <w:rPr>
+          <w:rFonts w:ascii="Arial Narrow" w:hAnsi="Arial Narrow"/>
+          <w:sz w:val="18"/>
+          <w:szCs w:val="18"/>
+        </w:rPr>
+        <w:t>ation</w:t>
+      </w:r>
+      <w:r>
+        <w:rPr>
+          <w:rFonts w:ascii="Arial Narrow" w:hAnsi="Arial Narrow"/>
+          <w:sz w:val="18"/>
+          <w:szCs w:val="18"/>
+        </w:rPr>
+        <w:t>/Cour</w:t>
+      </w:r>
+      <w:r>
+        <w:rPr>
+          <w:rFonts w:ascii="Arial Narrow" w:hAnsi="Arial Narrow"/>
+          <w:sz w:val="18"/>
+          <w:szCs w:val="18"/>
+        </w:rPr>
+        <w:t>s</w:t>
+      </w:r>
+      <w:r>
+        <w:rPr>
+          <w:rFonts w:ascii="Arial Narrow" w:hAnsi="Arial Narrow"/>
+          <w:sz w:val="18"/>
+          <w:szCs w:val="18"/>
+        </w:rPr>
+        <w:t>e Series</w:t>
+      </w:r>
+      <w:r>
+        <w:rPr>
+          <w:rFonts w:ascii="Arial Narrow" w:hAnsi="Arial Narrow"/>
+          <w:sz w:val="18"/>
+          <w:szCs w:val="18"/>
+        </w:rPr>
+        <w:t>, Categories: Product Management/</w:t>
+      </w:r>
+      <w:r>
+        <w:rPr>
+          <w:rFonts w:ascii="Arial Narrow" w:hAnsi="Arial Narrow"/>
+          <w:sz w:val="18"/>
+          <w:szCs w:val="18"/>
+        </w:rPr>
+        <w:t>Portfolio Management</w:t>
       </w:r>
     </w:p>
     <w:p>
@@ -737,7 +749,23 @@
           <w:sz w:val="18"/>
           <w:szCs w:val="18"/>
         </w:rPr>
-        <w:t>Type: Professional Certificate, Categories: Project Management</w:t>
+        <w:t xml:space="preserve">Type: Professional Certificate, Categories: </w:t>
+      </w:r>
+      <w:r>
+        <w:rPr>
+          <w:rFonts w:ascii="Arial Narrow" w:hAnsi="Arial Narrow"/>
+          <w:sz w:val="18"/>
+          <w:szCs w:val="18"/>
+        </w:rPr>
+        <w:t>Product Management/</w:t>
+      </w:r>
+      <w:r>
+        <w:rPr>
+          <w:rFonts w:ascii="Arial Narrow" w:hAnsi="Arial Narrow"/>
+          <w:sz w:val="18"/>
+          <w:szCs w:val="18"/>
+        </w:rPr>
+        <w:t>Project Management</w:t>
       </w:r>
       <w:r>
         <w:rPr>
@@ -746,14 +774,6 @@
           <w:szCs w:val="18"/>
         </w:rPr>
         <w:t xml:space="preserve"> (Agile)</w:t>
-      </w:r>
-      <w:r>
-        <w:rPr>
-          <w:rFonts w:ascii="Arial Narrow" w:hAnsi="Arial Narrow"/>
-          <w:sz w:val="18"/>
-          <w:szCs w:val="18"/>
-        </w:rPr>
-        <w:t>/Growth Management</w:t>
       </w:r>
     </w:p>
     <w:p>
@@ -1585,7 +1605,15 @@
           <w:sz w:val="18"/>
           <w:szCs w:val="18"/>
         </w:rPr>
-        <w:t>/Data Analysis</w:t>
+        <w:t xml:space="preserve">/Data </w:t>
+      </w:r>
+      <w:r>
+        <w:rPr>
+          <w:rFonts w:ascii="Arial Narrow" w:hAnsi="Arial Narrow"/>
+          <w:sz w:val="18"/>
+          <w:szCs w:val="18"/>
+        </w:rPr>
+        <w:t>Engineering</w:t>
       </w:r>
     </w:p>
     <w:p>
@@ -3015,7 +3043,7 @@
           <w:sz w:val="18"/>
           <w:szCs w:val="18"/>
         </w:rPr>
-        <w:t>Business Strategy</w:t>
+        <w:t>Software Engineering</w:t>
       </w:r>
     </w:p>
     <w:p>
@@ -3059,15 +3087,7 @@
           <w:sz w:val="18"/>
           <w:szCs w:val="18"/>
         </w:rPr>
-        <w:t xml:space="preserve">Udemy </w:t>
-      </w:r>
-      <w:r>
-        <w:rPr>
-          <w:rFonts w:ascii="Arial Narrow" w:hAnsi="Arial Narrow"/>
-          <w:sz w:val="18"/>
-          <w:szCs w:val="18"/>
-        </w:rPr>
-        <w:t>Inc.</w:t>
+        <w:t>Udemy Inc.</w:t>
       </w:r>
     </w:p>
     <w:p>
@@ -3828,7 +3848,7 @@
           <w:sz w:val="18"/>
           <w:szCs w:val="18"/>
         </w:rPr>
-        <w:t>Type: Course Certificate, Categories: Software Application/Data Engineering</w:t>
+        <w:t>Type: Course Certificate, Categories: Data Engineering</w:t>
       </w:r>
     </w:p>
     <w:p>
@@ -4037,7 +4057,34 @@
           <w:szCs w:val="18"/>
           <w:lang w:val="fr-FR"/>
         </w:rPr>
-        <w:t>: Change Management</w:t>
+        <w:t xml:space="preserve">: </w:t>
+      </w:r>
+      <w:r>
+        <w:rPr>
+          <w:rFonts w:ascii="Arial Narrow" w:hAnsi="Arial Narrow"/>
+          <w:sz w:val="18"/>
+          <w:szCs w:val="18"/>
+          <w:lang w:val="fr-FR"/>
+        </w:rPr>
+        <w:t>Portfolio</w:t>
+      </w:r>
+      <w:r>
+        <w:rPr>
+          <w:rFonts w:ascii="Arial Narrow" w:hAnsi="Arial Narrow"/>
+          <w:sz w:val="18"/>
+          <w:szCs w:val="18"/>
+          <w:lang w:val="fr-FR"/>
+        </w:rPr>
+        <w:t xml:space="preserve"> Management</w:t>
+      </w:r>
+      <w:r>
+        <w:rPr>
+          <w:rFonts w:ascii="Arial Narrow" w:hAnsi="Arial Narrow"/>
+          <w:sz w:val="18"/>
+          <w:szCs w:val="18"/>
+          <w:lang w:val="fr-FR"/>
+        </w:rPr>
+        <w:t>/Change Management</w:t>
       </w:r>
     </w:p>
     <w:p>
@@ -4250,23 +4297,7 @@
           <w:sz w:val="18"/>
           <w:szCs w:val="18"/>
         </w:rPr>
-        <w:t xml:space="preserve">Type: Course Certificate, Categories: </w:t>
-      </w:r>
-      <w:r>
-        <w:rPr>
-          <w:rFonts w:ascii="Arial Narrow" w:hAnsi="Arial Narrow"/>
-          <w:sz w:val="18"/>
-          <w:szCs w:val="18"/>
-        </w:rPr>
-        <w:t>Software Application/</w:t>
-      </w:r>
-      <w:r>
-        <w:rPr>
-          <w:rFonts w:ascii="Arial Narrow" w:hAnsi="Arial Narrow"/>
-          <w:sz w:val="18"/>
-          <w:szCs w:val="18"/>
-        </w:rPr>
-        <w:t>License Management</w:t>
+        <w:t>Type: Course Certificate, Categories: License Management</w:t>
       </w:r>
     </w:p>
     <w:p>
@@ -4471,7 +4502,15 @@
           <w:sz w:val="18"/>
           <w:szCs w:val="18"/>
         </w:rPr>
-        <w:t>/Data Analysis</w:t>
+        <w:t xml:space="preserve">/Data </w:t>
+      </w:r>
+      <w:r>
+        <w:rPr>
+          <w:rFonts w:ascii="Arial Narrow" w:hAnsi="Arial Narrow"/>
+          <w:sz w:val="18"/>
+          <w:szCs w:val="18"/>
+        </w:rPr>
+        <w:t>Engineering</w:t>
       </w:r>
     </w:p>
     <w:p>
@@ -4708,7 +4747,15 @@
           <w:sz w:val="18"/>
           <w:szCs w:val="18"/>
         </w:rPr>
-        <w:t>/Data Analysis</w:t>
+        <w:t xml:space="preserve">/Data </w:t>
+      </w:r>
+      <w:r>
+        <w:rPr>
+          <w:rFonts w:ascii="Arial Narrow" w:hAnsi="Arial Narrow"/>
+          <w:sz w:val="18"/>
+          <w:szCs w:val="18"/>
+        </w:rPr>
+        <w:t>Engineering</w:t>
       </w:r>
     </w:p>
     <w:p>
@@ -4929,7 +4976,15 @@
           <w:sz w:val="18"/>
           <w:szCs w:val="18"/>
         </w:rPr>
-        <w:t>/Data Analysis</w:t>
+        <w:t xml:space="preserve">/Data </w:t>
+      </w:r>
+      <w:r>
+        <w:rPr>
+          <w:rFonts w:ascii="Arial Narrow" w:hAnsi="Arial Narrow"/>
+          <w:sz w:val="18"/>
+          <w:szCs w:val="18"/>
+        </w:rPr>
+        <w:t>Engineering</w:t>
       </w:r>
     </w:p>
     <w:p>
@@ -9393,29 +9448,10 @@
 </file>
 
 <file path=customXml/item1.xml><?xml version="1.0" encoding="utf-8"?>
-<p:properties xmlns:p="http://schemas.microsoft.com/office/2006/metadata/properties" xmlns:xsi="http://www.w3.org/2001/XMLSchema-instance" xmlns:pc="http://schemas.microsoft.com/office/infopath/2007/PartnerControls">
-  <documentManagement>
-    <SharedWithUsers xmlns="674a6b1e-d40f-45c0-9f03-4ab513fbf7f4">
-      <UserInfo>
-        <DisplayName>Patrick Michl</DisplayName>
-        <AccountId>13</AccountId>
-        <AccountType/>
-      </UserInfo>
-    </SharedWithUsers>
-  </documentManagement>
-</p:properties>
+<b:Sources xmlns:b="http://schemas.openxmlformats.org/officeDocument/2006/bibliography" xmlns="http://schemas.openxmlformats.org/officeDocument/2006/bibliography" SelectedStyle="\APASixthEditionOfficeOnline.xsl" StyleName="APA" Version="6"/>
 </file>
 
 <file path=customXml/item2.xml><?xml version="1.0" encoding="utf-8"?>
-<?mso-contentType ?>
-<FormTemplates xmlns="http://schemas.microsoft.com/sharepoint/v3/contenttype/forms">
-  <Display>DocumentLibraryForm</Display>
-  <Edit>DocumentLibraryForm</Edit>
-  <New>DocumentLibraryForm</New>
-</FormTemplates>
-</file>
-
-<file path=customXml/item3.xml><?xml version="1.0" encoding="utf-8"?>
 <ct:contentTypeSchema xmlns:ct="http://schemas.microsoft.com/office/2006/metadata/contentType" xmlns:ma="http://schemas.microsoft.com/office/2006/metadata/properties/metaAttributes" ct:_="" ma:_="" ma:contentTypeName="Dokument" ma:contentTypeID="0x010100F53C953A8BD4644FA7E2D95E71827518" ma:contentTypeVersion="4" ma:contentTypeDescription="Ein neues Dokument erstellen." ma:contentTypeScope="" ma:versionID="1f042f91fda15024718f41f4eb8a4c2e">
   <xsd:schema xmlns:xsd="http://www.w3.org/2001/XMLSchema" xmlns:xs="http://www.w3.org/2001/XMLSchema" xmlns:p="http://schemas.microsoft.com/office/2006/metadata/properties" xmlns:ns2="385e05aa-65e9-4837-a5ba-15821e5f47f0" xmlns:ns3="674a6b1e-d40f-45c0-9f03-4ab513fbf7f4" targetNamespace="http://schemas.microsoft.com/office/2006/metadata/properties" ma:root="true" ma:fieldsID="26b87f53163c40c2cb9ee5a0335b3d4a" ns2:_="" ns3:_="">
     <xsd:import namespace="385e05aa-65e9-4837-a5ba-15821e5f47f0"/>
@@ -9580,29 +9616,38 @@
 </ct:contentTypeSchema>
 </file>
 
+<file path=customXml/item3.xml><?xml version="1.0" encoding="utf-8"?>
+<p:properties xmlns:p="http://schemas.microsoft.com/office/2006/metadata/properties" xmlns:xsi="http://www.w3.org/2001/XMLSchema-instance" xmlns:pc="http://schemas.microsoft.com/office/infopath/2007/PartnerControls">
+  <documentManagement>
+    <SharedWithUsers xmlns="674a6b1e-d40f-45c0-9f03-4ab513fbf7f4">
+      <UserInfo>
+        <DisplayName>Patrick Michl</DisplayName>
+        <AccountId>13</AccountId>
+        <AccountType/>
+      </UserInfo>
+    </SharedWithUsers>
+  </documentManagement>
+</p:properties>
+</file>
+
 <file path=customXml/item4.xml><?xml version="1.0" encoding="utf-8"?>
-<b:Sources xmlns:b="http://schemas.openxmlformats.org/officeDocument/2006/bibliography" xmlns="http://schemas.openxmlformats.org/officeDocument/2006/bibliography" SelectedStyle="\APASixthEditionOfficeOnline.xsl" StyleName="APA" Version="6"/>
+<?mso-contentType ?>
+<FormTemplates xmlns="http://schemas.microsoft.com/sharepoint/v3/contenttype/forms">
+  <Display>DocumentLibraryForm</Display>
+  <Edit>DocumentLibraryForm</Edit>
+  <New>DocumentLibraryForm</New>
+</FormTemplates>
 </file>
 
 <file path=customXml/itemProps1.xml><?xml version="1.0" encoding="utf-8"?>
-<ds:datastoreItem xmlns:ds="http://schemas.openxmlformats.org/officeDocument/2006/customXml" ds:itemID="{5FFC08AD-A60A-413C-9DA5-2E01FDCD2B7A}">
+<ds:datastoreItem xmlns:ds="http://schemas.openxmlformats.org/officeDocument/2006/customXml" ds:itemID="{69C8380D-4AED-4D61-A1FE-6DB9687ED107}">
   <ds:schemaRefs>
-    <ds:schemaRef ds:uri="http://schemas.microsoft.com/office/2006/metadata/properties"/>
-    <ds:schemaRef ds:uri="http://schemas.microsoft.com/office/infopath/2007/PartnerControls"/>
-    <ds:schemaRef ds:uri="674a6b1e-d40f-45c0-9f03-4ab513fbf7f4"/>
+    <ds:schemaRef ds:uri="http://schemas.openxmlformats.org/officeDocument/2006/bibliography"/>
   </ds:schemaRefs>
 </ds:datastoreItem>
 </file>
 
 <file path=customXml/itemProps2.xml><?xml version="1.0" encoding="utf-8"?>
-<ds:datastoreItem xmlns:ds="http://schemas.openxmlformats.org/officeDocument/2006/customXml" ds:itemID="{70FA179D-BEC5-46D1-8819-5B6ADA7857C8}">
-  <ds:schemaRefs>
-    <ds:schemaRef ds:uri="http://schemas.microsoft.com/sharepoint/v3/contenttype/forms"/>
-  </ds:schemaRefs>
-</ds:datastoreItem>
-</file>
-
-<file path=customXml/itemProps3.xml><?xml version="1.0" encoding="utf-8"?>
 <ds:datastoreItem xmlns:ds="http://schemas.openxmlformats.org/officeDocument/2006/customXml" ds:itemID="{F9406223-474B-4637-AAB4-A02B350467F2}">
   <ds:schemaRefs>
     <ds:schemaRef ds:uri="http://schemas.microsoft.com/office/2006/metadata/contentType"/>
@@ -9621,10 +9666,20 @@
 </ds:datastoreItem>
 </file>
 
+<file path=customXml/itemProps3.xml><?xml version="1.0" encoding="utf-8"?>
+<ds:datastoreItem xmlns:ds="http://schemas.openxmlformats.org/officeDocument/2006/customXml" ds:itemID="{5FFC08AD-A60A-413C-9DA5-2E01FDCD2B7A}">
+  <ds:schemaRefs>
+    <ds:schemaRef ds:uri="http://schemas.microsoft.com/office/2006/metadata/properties"/>
+    <ds:schemaRef ds:uri="http://schemas.microsoft.com/office/infopath/2007/PartnerControls"/>
+    <ds:schemaRef ds:uri="674a6b1e-d40f-45c0-9f03-4ab513fbf7f4"/>
+  </ds:schemaRefs>
+</ds:datastoreItem>
+</file>
+
 <file path=customXml/itemProps4.xml><?xml version="1.0" encoding="utf-8"?>
-<ds:datastoreItem xmlns:ds="http://schemas.openxmlformats.org/officeDocument/2006/customXml" ds:itemID="{69C8380D-4AED-4D61-A1FE-6DB9687ED107}">
+<ds:datastoreItem xmlns:ds="http://schemas.openxmlformats.org/officeDocument/2006/customXml" ds:itemID="{70FA179D-BEC5-46D1-8819-5B6ADA7857C8}">
   <ds:schemaRefs>
-    <ds:schemaRef ds:uri="http://schemas.openxmlformats.org/officeDocument/2006/bibliography"/>
+    <ds:schemaRef ds:uri="http://schemas.microsoft.com/sharepoint/v3/contenttype/forms"/>
   </ds:schemaRefs>
 </ds:datastoreItem>
 </file>
</xml_diff>